<commit_message>
add Map (property) widgets on Azure dashboard
updated also azure.json, obviously...
</commit_message>
<xml_diff>
--- a/Nuovo Documento di Microsoft Word.docx
+++ b/Nuovo Documento di Microsoft Word.docx
@@ -13,7 +13,49 @@
         <w:rPr>
           <w:highlight w:val="green"/>
         </w:rPr>
-        <w:t>- importare attributes e location (ora prende solo quellli attaccati direttamente al device)</w:t>
+        <w:t xml:space="preserve">- importare </w:t>
+      </w:r>
+      <w:proofErr w:type="spellStart"/>
+      <w:r>
+        <w:rPr>
+          <w:highlight w:val="green"/>
+        </w:rPr>
+        <w:t>attributes</w:t>
+      </w:r>
+      <w:proofErr w:type="spellEnd"/>
+      <w:r>
+        <w:rPr>
+          <w:highlight w:val="green"/>
+        </w:rPr>
+        <w:t xml:space="preserve"> e </w:t>
+      </w:r>
+      <w:proofErr w:type="gramStart"/>
+      <w:r>
+        <w:rPr>
+          <w:highlight w:val="green"/>
+        </w:rPr>
+        <w:t>location</w:t>
+      </w:r>
+      <w:proofErr w:type="gramEnd"/>
+      <w:r>
+        <w:rPr>
+          <w:highlight w:val="green"/>
+        </w:rPr>
+        <w:t xml:space="preserve"> (ora prende solo </w:t>
+      </w:r>
+      <w:proofErr w:type="spellStart"/>
+      <w:r>
+        <w:rPr>
+          <w:highlight w:val="green"/>
+        </w:rPr>
+        <w:t>quellli</w:t>
+      </w:r>
+      <w:proofErr w:type="spellEnd"/>
+      <w:r>
+        <w:rPr>
+          <w:highlight w:val="green"/>
+        </w:rPr>
+        <w:t xml:space="preserve"> attaccati direttamente al device)</w:t>
       </w:r>
     </w:p>
     <w:p/>
@@ -25,51 +67,191 @@
         <w:rPr>
           <w:highlight w:val="green"/>
         </w:rPr>
-        <w:t xml:space="preserve">togliere infobox (da azure to psm) </w:t>
-      </w:r>
-      <w:r>
-        <w:rPr>
-          <w:highlight w:val="green"/>
-        </w:rPr>
-        <w:t xml:space="preserve">poi </w:t>
-      </w:r>
-      <w:r>
-        <w:rPr>
-          <w:highlight w:val="green"/>
-        </w:rPr>
-        <w:t>ricontrollare se attribute presi (perche gli attribute in upload non presi se non stanno attaccati direttamente al device)</w:t>
-      </w:r>
-    </w:p>
-    <w:p>
-      <w:r>
-        <w:t xml:space="preserve">Questo si ma </w:t>
-      </w:r>
-      <w:r>
-        <w:rPr>
-          <w:color w:val="FF0000"/>
-        </w:rPr>
-        <w:t>problemi con widget</w:t>
-      </w:r>
-      <w:r>
-        <w:rPr>
-          <w:color w:val="FF0000"/>
+        <w:t xml:space="preserve">togliere </w:t>
+      </w:r>
+      <w:proofErr w:type="spellStart"/>
+      <w:r>
+        <w:rPr>
+          <w:highlight w:val="green"/>
+        </w:rPr>
+        <w:t>infobox</w:t>
+      </w:r>
+      <w:proofErr w:type="spellEnd"/>
+      <w:r>
+        <w:rPr>
+          <w:highlight w:val="green"/>
+        </w:rPr>
+        <w:t xml:space="preserve"> (da </w:t>
+      </w:r>
+      <w:proofErr w:type="spellStart"/>
+      <w:r>
+        <w:rPr>
+          <w:highlight w:val="green"/>
+        </w:rPr>
+        <w:t>azure</w:t>
+      </w:r>
+      <w:proofErr w:type="spellEnd"/>
+      <w:r>
+        <w:rPr>
+          <w:highlight w:val="green"/>
+        </w:rPr>
+        <w:t xml:space="preserve"> to </w:t>
+      </w:r>
+      <w:proofErr w:type="spellStart"/>
+      <w:r>
+        <w:rPr>
+          <w:highlight w:val="green"/>
+        </w:rPr>
+        <w:t>psm</w:t>
+      </w:r>
+      <w:proofErr w:type="spellEnd"/>
+      <w:r>
+        <w:rPr>
+          <w:highlight w:val="green"/>
+        </w:rPr>
+        <w:t xml:space="preserve">) poi ricontrollare se </w:t>
+      </w:r>
+      <w:proofErr w:type="spellStart"/>
+      <w:r>
+        <w:rPr>
+          <w:highlight w:val="green"/>
+        </w:rPr>
+        <w:t>attribute</w:t>
+      </w:r>
+      <w:proofErr w:type="spellEnd"/>
+      <w:r>
+        <w:rPr>
+          <w:highlight w:val="green"/>
+        </w:rPr>
+        <w:t xml:space="preserve"> presi (</w:t>
+      </w:r>
+      <w:proofErr w:type="spellStart"/>
+      <w:r>
+        <w:rPr>
+          <w:highlight w:val="green"/>
+        </w:rPr>
+        <w:t>perche</w:t>
+      </w:r>
+      <w:proofErr w:type="spellEnd"/>
+      <w:r>
+        <w:rPr>
+          <w:highlight w:val="green"/>
+        </w:rPr>
+        <w:t xml:space="preserve"> gli </w:t>
+      </w:r>
+      <w:proofErr w:type="spellStart"/>
+      <w:r>
+        <w:rPr>
+          <w:highlight w:val="green"/>
+        </w:rPr>
+        <w:t>attribute</w:t>
+      </w:r>
+      <w:proofErr w:type="spellEnd"/>
+      <w:r>
+        <w:rPr>
+          <w:highlight w:val="green"/>
+        </w:rPr>
+        <w:t xml:space="preserve"> in upload non presi se non stanno attaccati direttamente al </w:t>
+      </w:r>
+      <w:proofErr w:type="gramStart"/>
+      <w:r>
+        <w:rPr>
+          <w:highlight w:val="green"/>
+        </w:rPr>
+        <w:t>device</w:t>
+      </w:r>
+      <w:proofErr w:type="gramEnd"/>
+      <w:r>
+        <w:rPr>
+          <w:highlight w:val="green"/>
+        </w:rPr>
+        <w:t>)</w:t>
+      </w:r>
+    </w:p>
+    <w:p>
+      <w:pPr>
+        <w:rPr>
+          <w:highlight w:val="green"/>
+        </w:rPr>
+      </w:pPr>
+      <w:r>
+        <w:rPr>
+          <w:highlight w:val="green"/>
+        </w:rPr>
+        <w:t xml:space="preserve">Questo </w:t>
+      </w:r>
+      <w:proofErr w:type="spellStart"/>
+      <w:proofErr w:type="gramStart"/>
+      <w:r>
+        <w:rPr>
+          <w:highlight w:val="green"/>
+        </w:rPr>
+        <w:t>si</w:t>
+      </w:r>
+      <w:proofErr w:type="spellEnd"/>
+      <w:proofErr w:type="gramEnd"/>
+      <w:r>
+        <w:rPr>
+          <w:highlight w:val="green"/>
+        </w:rPr>
+        <w:t xml:space="preserve"> ma problemi con widget</w:t>
+      </w:r>
+      <w:r>
+        <w:rPr>
+          <w:highlight w:val="green"/>
         </w:rPr>
         <w:t xml:space="preserve">: non </w:t>
       </w:r>
       <w:r>
         <w:rPr>
-          <w:color w:val="FF0000"/>
+          <w:highlight w:val="green"/>
         </w:rPr>
         <w:t>vengono posizionati gli widget</w:t>
       </w:r>
     </w:p>
     <w:p>
       <w:r>
-        <w:t>TODO stasera o domani: controllare l’invio dashboard tramite api, accomedarlo</w:t>
-      </w:r>
-      <w:r>
-        <w:t>: POI INSERIRE propertyMap in azure.json</w:t>
-      </w:r>
+        <w:rPr>
+          <w:highlight w:val="yellow"/>
+        </w:rPr>
+        <w:t xml:space="preserve">TODO stasera o domani: controllare l’invio dashboard tramite api, </w:t>
+      </w:r>
+      <w:proofErr w:type="spellStart"/>
+      <w:r>
+        <w:rPr>
+          <w:highlight w:val="yellow"/>
+        </w:rPr>
+        <w:t>accomedarlo</w:t>
+      </w:r>
+      <w:proofErr w:type="spellEnd"/>
+      <w:r>
+        <w:rPr>
+          <w:highlight w:val="yellow"/>
+        </w:rPr>
+        <w:t xml:space="preserve">: POI INSERIRE </w:t>
+      </w:r>
+      <w:proofErr w:type="spellStart"/>
+      <w:r>
+        <w:rPr>
+          <w:highlight w:val="yellow"/>
+        </w:rPr>
+        <w:t>propertyMap</w:t>
+      </w:r>
+      <w:proofErr w:type="spellEnd"/>
+      <w:r>
+        <w:rPr>
+          <w:highlight w:val="yellow"/>
+        </w:rPr>
+        <w:t xml:space="preserve"> in </w:t>
+      </w:r>
+      <w:proofErr w:type="spellStart"/>
+      <w:r>
+        <w:rPr>
+          <w:highlight w:val="yellow"/>
+        </w:rPr>
+        <w:t>azure.json</w:t>
+      </w:r>
+      <w:proofErr w:type="spellEnd"/>
     </w:p>
     <w:p>
       <w:r>
@@ -79,13 +261,75 @@
     <w:p/>
     <w:p>
       <w:r>
-        <w:t>- controllare perche non logic psm (modelgroup PIM non ha fatto...)</w:t>
+        <w:t xml:space="preserve">- controllare </w:t>
+      </w:r>
+      <w:proofErr w:type="spellStart"/>
+      <w:r>
+        <w:t>perche</w:t>
+      </w:r>
+      <w:proofErr w:type="spellEnd"/>
+      <w:r>
+        <w:t xml:space="preserve"> non </w:t>
+      </w:r>
+      <w:proofErr w:type="spellStart"/>
+      <w:r>
+        <w:t>logic</w:t>
+      </w:r>
+      <w:proofErr w:type="spellEnd"/>
+      <w:r>
+        <w:t xml:space="preserve"> </w:t>
+      </w:r>
+      <w:proofErr w:type="spellStart"/>
+      <w:r>
+        <w:t>psm</w:t>
+      </w:r>
+      <w:proofErr w:type="spellEnd"/>
+      <w:r>
+        <w:t xml:space="preserve"> (</w:t>
+      </w:r>
+      <w:proofErr w:type="spellStart"/>
+      <w:r>
+        <w:t>modelgroup</w:t>
+      </w:r>
+      <w:proofErr w:type="spellEnd"/>
+      <w:r>
+        <w:t xml:space="preserve"> PIM non ha fatto...)</w:t>
       </w:r>
     </w:p>
     <w:p/>
     <w:p>
       <w:r>
-        <w:t>- i "blu" che partono dallo stesso "verde" metterli in sequenza sulla stessa app per la logica (runAfter[])</w:t>
+        <w:t>- i "blu" che partono dallo stesso "verde" metterli in sequenza sulla stessa app per la logica (</w:t>
+      </w:r>
+      <w:proofErr w:type="spellStart"/>
+      <w:r>
+        <w:t>runAfter</w:t>
+      </w:r>
+      <w:proofErr w:type="spellEnd"/>
+      <w:r>
+        <w:t>[])</w:t>
+      </w:r>
+    </w:p>
+    <w:p>
+      <w:r>
+        <w:tab/>
+        <w:t xml:space="preserve">Iterare dopo ogni blocco verde: appena vedo un blocco blu fare oggetto poi controllare se i connettori hanno altri blocchi blu e il primo connettore che cha </w:t>
+      </w:r>
+      <w:proofErr w:type="spellStart"/>
+      <w:r>
+        <w:t>toobjid</w:t>
+      </w:r>
+      <w:proofErr w:type="spellEnd"/>
+      <w:r>
+        <w:t xml:space="preserve"> che è oggetto blu lo metto insieme come azione aggiuntiva. Ripeto tutto quanto finché non ho più connettori in uscita (guarda SET_CAPABILITIES </w:t>
+      </w:r>
+      <w:proofErr w:type="spellStart"/>
+      <w:r>
+        <w:t>sottoprocedura</w:t>
+      </w:r>
+      <w:proofErr w:type="spellEnd"/>
+      <w:r>
+        <w:t xml:space="preserve"> della procedura AZURE di PSM_TO_FILE)</w:t>
       </w:r>
     </w:p>
     <w:p/>
@@ -104,13 +348,61 @@
     <w:p/>
     <w:p>
       <w:r>
-        <w:t>- mettere platformData come attributo di quasi tutti gli oggetti PSM</w:t>
+        <w:t xml:space="preserve">- mettere </w:t>
+      </w:r>
+      <w:proofErr w:type="spellStart"/>
+      <w:r>
+        <w:t>platformData</w:t>
+      </w:r>
+      <w:proofErr w:type="spellEnd"/>
+      <w:r>
+        <w:t xml:space="preserve"> come attributo di quasi tutti gli oggetti PSM</w:t>
       </w:r>
     </w:p>
     <w:p/>
     <w:p>
       <w:r>
-        <w:t>- nel PSM: al trasferimento (switch da psm a psm) inserire tutti i campi psmtype e i record di specification come record di platformData del nuovo oggetto del nuovo modello PSM</w:t>
+        <w:t xml:space="preserve">- nel PSM: al trasferimento (switch da </w:t>
+      </w:r>
+      <w:proofErr w:type="spellStart"/>
+      <w:r>
+        <w:t>psm</w:t>
+      </w:r>
+      <w:proofErr w:type="spellEnd"/>
+      <w:r>
+        <w:t xml:space="preserve"> a </w:t>
+      </w:r>
+      <w:proofErr w:type="spellStart"/>
+      <w:r>
+        <w:t>psm</w:t>
+      </w:r>
+      <w:proofErr w:type="spellEnd"/>
+      <w:r>
+        <w:t xml:space="preserve">) inserire tutti i campi </w:t>
+      </w:r>
+      <w:proofErr w:type="spellStart"/>
+      <w:r>
+        <w:t>psmtype</w:t>
+      </w:r>
+      <w:proofErr w:type="spellEnd"/>
+      <w:r>
+        <w:t xml:space="preserve"> e i record di </w:t>
+      </w:r>
+      <w:proofErr w:type="spellStart"/>
+      <w:r>
+        <w:t>specification</w:t>
+      </w:r>
+      <w:proofErr w:type="spellEnd"/>
+      <w:r>
+        <w:t xml:space="preserve"> come record di </w:t>
+      </w:r>
+      <w:proofErr w:type="spellStart"/>
+      <w:r>
+        <w:t>platformData</w:t>
+      </w:r>
+      <w:proofErr w:type="spellEnd"/>
+      <w:r>
+        <w:t xml:space="preserve"> del nuovo oggetto del nuovo modello PSM</w:t>
       </w:r>
     </w:p>
     <w:p/>

</xml_diff>

<commit_message>
iot_scenario_creation on psm logic fixed psm_type
</commit_message>
<xml_diff>
--- a/Nuovo Documento di Microsoft Word.docx
+++ b/Nuovo Documento di Microsoft Word.docx
@@ -13,49 +13,7 @@
         <w:rPr>
           <w:highlight w:val="green"/>
         </w:rPr>
-        <w:t xml:space="preserve">- importare </w:t>
-      </w:r>
-      <w:proofErr w:type="spellStart"/>
-      <w:r>
-        <w:rPr>
-          <w:highlight w:val="green"/>
-        </w:rPr>
-        <w:t>attributes</w:t>
-      </w:r>
-      <w:proofErr w:type="spellEnd"/>
-      <w:r>
-        <w:rPr>
-          <w:highlight w:val="green"/>
-        </w:rPr>
-        <w:t xml:space="preserve"> e </w:t>
-      </w:r>
-      <w:proofErr w:type="gramStart"/>
-      <w:r>
-        <w:rPr>
-          <w:highlight w:val="green"/>
-        </w:rPr>
-        <w:t>location</w:t>
-      </w:r>
-      <w:proofErr w:type="gramEnd"/>
-      <w:r>
-        <w:rPr>
-          <w:highlight w:val="green"/>
-        </w:rPr>
-        <w:t xml:space="preserve"> (ora prende solo </w:t>
-      </w:r>
-      <w:proofErr w:type="spellStart"/>
-      <w:r>
-        <w:rPr>
-          <w:highlight w:val="green"/>
-        </w:rPr>
-        <w:t>quellli</w:t>
-      </w:r>
-      <w:proofErr w:type="spellEnd"/>
-      <w:r>
-        <w:rPr>
-          <w:highlight w:val="green"/>
-        </w:rPr>
-        <w:t xml:space="preserve"> attaccati direttamente al device)</w:t>
+        <w:t>- importare attributes e location (ora prende solo quellli attaccati direttamente al device)</w:t>
       </w:r>
     </w:p>
     <w:p/>
@@ -67,105 +25,7 @@
         <w:rPr>
           <w:highlight w:val="green"/>
         </w:rPr>
-        <w:t xml:space="preserve">togliere </w:t>
-      </w:r>
-      <w:proofErr w:type="spellStart"/>
-      <w:r>
-        <w:rPr>
-          <w:highlight w:val="green"/>
-        </w:rPr>
-        <w:t>infobox</w:t>
-      </w:r>
-      <w:proofErr w:type="spellEnd"/>
-      <w:r>
-        <w:rPr>
-          <w:highlight w:val="green"/>
-        </w:rPr>
-        <w:t xml:space="preserve"> (da </w:t>
-      </w:r>
-      <w:proofErr w:type="spellStart"/>
-      <w:r>
-        <w:rPr>
-          <w:highlight w:val="green"/>
-        </w:rPr>
-        <w:t>azure</w:t>
-      </w:r>
-      <w:proofErr w:type="spellEnd"/>
-      <w:r>
-        <w:rPr>
-          <w:highlight w:val="green"/>
-        </w:rPr>
-        <w:t xml:space="preserve"> to </w:t>
-      </w:r>
-      <w:proofErr w:type="spellStart"/>
-      <w:r>
-        <w:rPr>
-          <w:highlight w:val="green"/>
-        </w:rPr>
-        <w:t>psm</w:t>
-      </w:r>
-      <w:proofErr w:type="spellEnd"/>
-      <w:r>
-        <w:rPr>
-          <w:highlight w:val="green"/>
-        </w:rPr>
-        <w:t xml:space="preserve">) poi ricontrollare se </w:t>
-      </w:r>
-      <w:proofErr w:type="spellStart"/>
-      <w:r>
-        <w:rPr>
-          <w:highlight w:val="green"/>
-        </w:rPr>
-        <w:t>attribute</w:t>
-      </w:r>
-      <w:proofErr w:type="spellEnd"/>
-      <w:r>
-        <w:rPr>
-          <w:highlight w:val="green"/>
-        </w:rPr>
-        <w:t xml:space="preserve"> presi (</w:t>
-      </w:r>
-      <w:proofErr w:type="spellStart"/>
-      <w:r>
-        <w:rPr>
-          <w:highlight w:val="green"/>
-        </w:rPr>
-        <w:t>perche</w:t>
-      </w:r>
-      <w:proofErr w:type="spellEnd"/>
-      <w:r>
-        <w:rPr>
-          <w:highlight w:val="green"/>
-        </w:rPr>
-        <w:t xml:space="preserve"> gli </w:t>
-      </w:r>
-      <w:proofErr w:type="spellStart"/>
-      <w:r>
-        <w:rPr>
-          <w:highlight w:val="green"/>
-        </w:rPr>
-        <w:t>attribute</w:t>
-      </w:r>
-      <w:proofErr w:type="spellEnd"/>
-      <w:r>
-        <w:rPr>
-          <w:highlight w:val="green"/>
-        </w:rPr>
-        <w:t xml:space="preserve"> in upload non presi se non stanno attaccati direttamente al </w:t>
-      </w:r>
-      <w:proofErr w:type="gramStart"/>
-      <w:r>
-        <w:rPr>
-          <w:highlight w:val="green"/>
-        </w:rPr>
-        <w:t>device</w:t>
-      </w:r>
-      <w:proofErr w:type="gramEnd"/>
-      <w:r>
-        <w:rPr>
-          <w:highlight w:val="green"/>
-        </w:rPr>
-        <w:t>)</w:t>
+        <w:t>togliere infobox (da azure to psm) poi ricontrollare se attribute presi (perche gli attribute in upload non presi se non stanno attaccati direttamente al device)</w:t>
       </w:r>
     </w:p>
     <w:p>
@@ -178,23 +38,7 @@
         <w:rPr>
           <w:highlight w:val="green"/>
         </w:rPr>
-        <w:t xml:space="preserve">Questo </w:t>
-      </w:r>
-      <w:proofErr w:type="spellStart"/>
-      <w:proofErr w:type="gramStart"/>
-      <w:r>
-        <w:rPr>
-          <w:highlight w:val="green"/>
-        </w:rPr>
-        <w:t>si</w:t>
-      </w:r>
-      <w:proofErr w:type="spellEnd"/>
-      <w:proofErr w:type="gramEnd"/>
-      <w:r>
-        <w:rPr>
-          <w:highlight w:val="green"/>
-        </w:rPr>
-        <w:t xml:space="preserve"> ma problemi con widget</w:t>
+        <w:t>Questo si ma problemi con widget</w:t>
       </w:r>
       <w:r>
         <w:rPr>
@@ -212,127 +56,122 @@
     <w:p>
       <w:r>
         <w:rPr>
+          <w:highlight w:val="green"/>
+        </w:rPr>
+        <w:t xml:space="preserve">controllare l’invio </w:t>
+      </w:r>
+      <w:r>
+        <w:rPr>
+          <w:highlight w:val="green"/>
+        </w:rPr>
+        <w:t xml:space="preserve">e ricezione </w:t>
+      </w:r>
+      <w:r>
+        <w:rPr>
+          <w:highlight w:val="green"/>
+        </w:rPr>
+        <w:t>dashboard</w:t>
+      </w:r>
+      <w:r>
+        <w:rPr>
+          <w:highlight w:val="green"/>
+        </w:rPr>
+        <w:t xml:space="preserve">s </w:t>
+      </w:r>
+      <w:r>
+        <w:rPr>
+          <w:highlight w:val="green"/>
+        </w:rPr>
+        <w:t>tramite api, accomedarlo</w:t>
+      </w:r>
+      <w:r>
+        <w:rPr>
+          <w:highlight w:val="green"/>
+        </w:rPr>
+        <w:t>: propertyMap in azure.json</w:t>
+      </w:r>
+    </w:p>
+    <w:p>
+      <w:r>
+        <w:t>%%%%%%%%%%%%%%%%%%%%%%%%%%%%%%%%%%%%%%%%%%%%%%%%%%%%%%%%%%%%%%%%%%%%%%%%%%%%%%%%%%%%%%%%%%%%%%%%%%</w:t>
+      </w:r>
+    </w:p>
+    <w:p/>
+    <w:p>
+      <w:r>
+        <w:t xml:space="preserve">- </w:t>
+      </w:r>
+      <w:r>
+        <w:rPr>
           <w:highlight w:val="yellow"/>
         </w:rPr>
-        <w:t xml:space="preserve">TODO stasera o domani: controllare l’invio dashboard tramite api, </w:t>
-      </w:r>
-      <w:proofErr w:type="spellStart"/>
-      <w:r>
-        <w:rPr>
-          <w:highlight w:val="yellow"/>
-        </w:rPr>
-        <w:t>accomedarlo</w:t>
-      </w:r>
-      <w:proofErr w:type="spellEnd"/>
-      <w:r>
-        <w:rPr>
-          <w:highlight w:val="yellow"/>
-        </w:rPr>
-        <w:t xml:space="preserve">: POI INSERIRE </w:t>
-      </w:r>
-      <w:proofErr w:type="spellStart"/>
-      <w:r>
-        <w:rPr>
-          <w:highlight w:val="yellow"/>
-        </w:rPr>
-        <w:t>propertyMap</w:t>
-      </w:r>
-      <w:proofErr w:type="spellEnd"/>
-      <w:r>
-        <w:rPr>
-          <w:highlight w:val="yellow"/>
-        </w:rPr>
-        <w:t xml:space="preserve"> in </w:t>
-      </w:r>
-      <w:proofErr w:type="spellStart"/>
-      <w:r>
-        <w:rPr>
-          <w:highlight w:val="yellow"/>
-        </w:rPr>
-        <w:t>azure.json</w:t>
-      </w:r>
-      <w:proofErr w:type="spellEnd"/>
-    </w:p>
-    <w:p>
-      <w:r>
-        <w:t>%%%%%%%%%%%%%%%%%%%%%%%%%%%%%%%%%%%%%%%%%%%%%%%%%%%%%%%%%%%%%%%%%%%%%%%%%%%%%%%%%%%%%%%%%%%%%%%%%%</w:t>
+        <w:t>controllare perche non logic psm (modelgroup PIM non ha fatto...)</w:t>
+      </w:r>
+      <w:r>
+        <w:t xml:space="preserve">  </w:t>
+      </w:r>
+      <w:r>
+        <w:sym w:font="Wingdings" w:char="F0E0"/>
+      </w:r>
+      <w:r>
+        <w:t xml:space="preserve"> ora melo fa… perche altre volte no?</w:t>
       </w:r>
     </w:p>
     <w:p/>
     <w:p>
-      <w:r>
-        <w:t xml:space="preserve">- controllare </w:t>
-      </w:r>
-      <w:proofErr w:type="spellStart"/>
-      <w:r>
-        <w:t>perche</w:t>
-      </w:r>
-      <w:proofErr w:type="spellEnd"/>
-      <w:r>
-        <w:t xml:space="preserve"> non </w:t>
-      </w:r>
-      <w:proofErr w:type="spellStart"/>
-      <w:r>
-        <w:t>logic</w:t>
-      </w:r>
-      <w:proofErr w:type="spellEnd"/>
-      <w:r>
-        <w:t xml:space="preserve"> </w:t>
-      </w:r>
-      <w:proofErr w:type="spellStart"/>
-      <w:r>
-        <w:t>psm</w:t>
-      </w:r>
-      <w:proofErr w:type="spellEnd"/>
-      <w:r>
-        <w:t xml:space="preserve"> (</w:t>
-      </w:r>
-      <w:proofErr w:type="spellStart"/>
-      <w:r>
-        <w:t>modelgroup</w:t>
-      </w:r>
-      <w:proofErr w:type="spellEnd"/>
-      <w:r>
-        <w:t xml:space="preserve"> PIM non ha fatto...)</w:t>
-      </w:r>
-    </w:p>
-    <w:p/>
-    <w:p>
-      <w:r>
-        <w:t>- i "blu" che partono dallo stesso "verde" metterli in sequenza sulla stessa app per la logica (</w:t>
-      </w:r>
-      <w:proofErr w:type="spellStart"/>
-      <w:r>
-        <w:t>runAfter</w:t>
-      </w:r>
-      <w:proofErr w:type="spellEnd"/>
-      <w:r>
-        <w:t>[])</w:t>
+      <w:pPr>
+        <w:rPr>
+          <w:lang w:val="en-US"/>
+        </w:rPr>
+      </w:pPr>
+      <w:r>
+        <w:rPr>
+          <w:lang w:val="en-US"/>
+        </w:rPr>
+        <w:t>TODO: available types e psm type da modificare (set s</w:t>
+      </w:r>
+      <w:r>
+        <w:rPr>
+          <w:lang w:val="en-US"/>
+        </w:rPr>
+        <w:t>pecifications)</w:t>
+      </w:r>
+    </w:p>
+    <w:p>
+      <w:pPr>
+        <w:rPr>
+          <w:lang w:val="en-US"/>
+        </w:rPr>
+      </w:pPr>
+    </w:p>
+    <w:p>
+      <w:r>
+        <w:t>- i "blu" che partono dallo stesso "verde" metterli in sequenza sulla stessa app per la logica (runAfter[])</w:t>
       </w:r>
     </w:p>
     <w:p>
       <w:r>
         <w:tab/>
-        <w:t xml:space="preserve">Iterare dopo ogni blocco verde: appena vedo un blocco blu fare oggetto poi controllare se i connettori hanno altri blocchi blu e il primo connettore che cha </w:t>
-      </w:r>
-      <w:proofErr w:type="spellStart"/>
-      <w:r>
-        <w:t>toobjid</w:t>
-      </w:r>
-      <w:proofErr w:type="spellEnd"/>
-      <w:r>
-        <w:t xml:space="preserve"> che è oggetto blu lo metto insieme come azione aggiuntiva. Ripeto tutto quanto finché non ho più connettori in uscita (guarda SET_CAPABILITIES </w:t>
-      </w:r>
-      <w:proofErr w:type="spellStart"/>
-      <w:r>
-        <w:t>sottoprocedura</w:t>
-      </w:r>
-      <w:proofErr w:type="spellEnd"/>
-      <w:r>
-        <w:t xml:space="preserve"> della procedura AZURE di PSM_TO_FILE)</w:t>
-      </w:r>
-    </w:p>
-    <w:p/>
+      </w:r>
+      <w:r>
+        <w:t xml:space="preserve">1. </w:t>
+      </w:r>
+      <w:r>
+        <w:t>Iterare dopo ogni blocco verde: appena vedo un blocco blu fare oggetto poi controllare se i connettori hanno altri blocchi blu e il primo connettore che cha toobjid che è oggetto blu lo metto insieme come azione aggiuntiva. Ripeto tutto quanto finché non ho più connettori in uscita (guarda SET_CAPABILITIES sottoprocedura della procedura AZURE di PSM_TO_FILE)</w:t>
+      </w:r>
+    </w:p>
+    <w:p>
+      <w:r>
+        <w:tab/>
+        <w:t xml:space="preserve">2. Ora itera per ogni oggetto blu, posso CONTROLLARE LA SEQUENZA (secondo l algoritmo qua sopra) e contemporaneamente gestire il </w:t>
+      </w:r>
+      <w:r>
+        <w:t>runAfter[]</w:t>
+      </w:r>
+      <w:r>
+        <w:t xml:space="preserve"> e le actions</w:t>
+      </w:r>
+    </w:p>
     <w:p>
       <w:r>
         <w:t>- importare logica con API</w:t>
@@ -348,66 +187,19 @@
     <w:p/>
     <w:p>
       <w:r>
-        <w:t xml:space="preserve">- mettere </w:t>
-      </w:r>
-      <w:proofErr w:type="spellStart"/>
-      <w:r>
-        <w:t>platformData</w:t>
-      </w:r>
-      <w:proofErr w:type="spellEnd"/>
-      <w:r>
-        <w:t xml:space="preserve"> come attributo di quasi tutti gli oggetti PSM</w:t>
+        <w:t>- mettere platformData come attributo di quasi tutti gli oggetti PSM</w:t>
       </w:r>
     </w:p>
     <w:p/>
     <w:p>
       <w:r>
-        <w:t xml:space="preserve">- nel PSM: al trasferimento (switch da </w:t>
-      </w:r>
-      <w:proofErr w:type="spellStart"/>
-      <w:r>
-        <w:t>psm</w:t>
-      </w:r>
-      <w:proofErr w:type="spellEnd"/>
-      <w:r>
-        <w:t xml:space="preserve"> a </w:t>
-      </w:r>
-      <w:proofErr w:type="spellStart"/>
-      <w:r>
-        <w:t>psm</w:t>
-      </w:r>
-      <w:proofErr w:type="spellEnd"/>
-      <w:r>
-        <w:t xml:space="preserve">) inserire tutti i campi </w:t>
-      </w:r>
-      <w:proofErr w:type="spellStart"/>
-      <w:r>
-        <w:t>psmtype</w:t>
-      </w:r>
-      <w:proofErr w:type="spellEnd"/>
-      <w:r>
-        <w:t xml:space="preserve"> e i record di </w:t>
-      </w:r>
-      <w:proofErr w:type="spellStart"/>
-      <w:r>
-        <w:t>specification</w:t>
-      </w:r>
-      <w:proofErr w:type="spellEnd"/>
-      <w:r>
-        <w:t xml:space="preserve"> come record di </w:t>
-      </w:r>
-      <w:proofErr w:type="spellStart"/>
-      <w:r>
-        <w:t>platformData</w:t>
-      </w:r>
-      <w:proofErr w:type="spellEnd"/>
-      <w:r>
-        <w:t xml:space="preserve"> del nuovo oggetto del nuovo modello PSM</w:t>
+        <w:t>- nel PSM: al trasferimento (switch da psm a psm) inserire tutti i campi psmtype e i record di specification come record di platformData del nuovo oggetto del nuovo modello PSM</w:t>
       </w:r>
     </w:p>
     <w:p/>
     <w:p>
       <w:r>
+        <w:lastRenderedPageBreak/>
         <w:t>%%%%%%%%%%%%%%%%%%%%%%%%%%%%%%%%%%%%%%%%%%%%%%%%%%%%%%%%%%%%%%%%%%%%%%%%%%%%%%%%%%%%%%%%%%%%%%%%%%</w:t>
       </w:r>
     </w:p>

</xml_diff>